<commit_message>
report part 1,2,3 OK
</commit_message>
<xml_diff>
--- a/Midterm Report/Midtern Report_Yu Wen.docx
+++ b/Midterm Report/Midtern Report_Yu Wen.docx
@@ -24,27 +24,25 @@
       <w:pPr>
         <w:jc w:val="center"/>
       </w:pPr>
-      <w:proofErr w:type="spellStart"/>
+      <w:r>
+        <w:t>Yu Wen</w:t>
+      </w:r>
+      <w:r>
+        <w:t xml:space="preserve">, </w:t>
+      </w:r>
       <w:r>
         <w:t>Ehsan</w:t>
       </w:r>
-      <w:proofErr w:type="spellEnd"/>
-      <w:r>
-        <w:t xml:space="preserve">, </w:t>
-      </w:r>
-      <w:proofErr w:type="spellStart"/>
-      <w:r>
-        <w:t>Shifu</w:t>
-      </w:r>
-      <w:proofErr w:type="spellEnd"/>
-      <w:r>
-        <w:t xml:space="preserve"> Xu,</w:t>
+      <w:r>
+        <w:t xml:space="preserve"> Rahiminasab</w:t>
+      </w:r>
+      <w:bookmarkStart w:id="0" w:name="_GoBack"/>
+      <w:bookmarkEnd w:id="0"/>
+      <w:r>
+        <w:t>, Shifu Xu,</w:t>
       </w:r>
       <w:r>
         <w:t xml:space="preserve"> </w:t>
-      </w:r>
-      <w:r>
-        <w:t>Yu Wen</w:t>
       </w:r>
     </w:p>
     <w:p/>
@@ -476,23 +474,7 @@
           <w:sz w:val="24"/>
           <w:szCs w:val="24"/>
         </w:rPr>
-        <w:t xml:space="preserve">Then we compute the </w:t>
-      </w:r>
-      <w:proofErr w:type="spellStart"/>
-      <w:r>
-        <w:rPr>
-          <w:sz w:val="24"/>
-          <w:szCs w:val="24"/>
-        </w:rPr>
-        <w:t>tf-idf</w:t>
-      </w:r>
-      <w:proofErr w:type="spellEnd"/>
-      <w:r>
-        <w:rPr>
-          <w:sz w:val="24"/>
-          <w:szCs w:val="24"/>
-        </w:rPr>
-        <w:t xml:space="preserve"> with regards to product title and product description as our features. </w:t>
+        <w:t xml:space="preserve">Then we compute the tf-idf with regards to product title and product description as our features. </w:t>
       </w:r>
     </w:p>
     <w:p>
@@ -589,7 +571,6 @@
         </w:rPr>
         <w:t xml:space="preserve"> “a”, “the”, ”for” and etc. which didn’t have any realistic meaning, which are also defined as stopping words. We achieved this preprocess by using the class “</w:t>
       </w:r>
-      <w:proofErr w:type="spellStart"/>
       <w:r>
         <w:rPr>
           <w:sz w:val="24"/>
@@ -597,29 +578,12 @@
         </w:rPr>
         <w:t>CountVectorizer</w:t>
       </w:r>
-      <w:proofErr w:type="spellEnd"/>
-      <w:r>
-        <w:rPr>
-          <w:sz w:val="24"/>
-          <w:szCs w:val="24"/>
-        </w:rPr>
-        <w:t>” in “</w:t>
-      </w:r>
-      <w:proofErr w:type="spellStart"/>
-      <w:r>
-        <w:rPr>
-          <w:sz w:val="24"/>
-          <w:szCs w:val="24"/>
-        </w:rPr>
-        <w:t>sklearn</w:t>
-      </w:r>
-      <w:proofErr w:type="spellEnd"/>
-      <w:r>
-        <w:rPr>
-          <w:sz w:val="24"/>
-          <w:szCs w:val="24"/>
-        </w:rPr>
-        <w:t>” package.</w:t>
+      <w:r>
+        <w:rPr>
+          <w:sz w:val="24"/>
+          <w:szCs w:val="24"/>
+        </w:rPr>
+        <w:t>” in “sklearn” package.</w:t>
       </w:r>
     </w:p>
     <w:p>
@@ -634,23 +598,7 @@
           <w:sz w:val="24"/>
           <w:szCs w:val="24"/>
         </w:rPr>
-        <w:t xml:space="preserve">Then, we should found the “stem” of each word in the “search term” (also </w:t>
-      </w:r>
-      <w:proofErr w:type="spellStart"/>
-      <w:r>
-        <w:rPr>
-          <w:sz w:val="24"/>
-          <w:szCs w:val="24"/>
-        </w:rPr>
-        <w:t>refferd</w:t>
-      </w:r>
-      <w:proofErr w:type="spellEnd"/>
-      <w:r>
-        <w:rPr>
-          <w:sz w:val="24"/>
-          <w:szCs w:val="24"/>
-        </w:rPr>
-        <w:t xml:space="preserve"> as “query”</w:t>
+        <w:t>Then, we should found the “stem” of each word in the “search term” (also refferd as “query”</w:t>
       </w:r>
       <w:r>
         <w:rPr>
@@ -665,25 +613,8 @@
           <w:sz w:val="24"/>
           <w:szCs w:val="24"/>
         </w:rPr>
-        <w:t xml:space="preserve"> and each word in product tittles, since in English, “beauty” </w:t>
-      </w:r>
-      <w:proofErr w:type="gramStart"/>
-      <w:r>
-        <w:rPr>
-          <w:sz w:val="24"/>
-          <w:szCs w:val="24"/>
-        </w:rPr>
-        <w:t>and ”</w:t>
-      </w:r>
-      <w:proofErr w:type="gramEnd"/>
-      <w:r>
-        <w:rPr>
-          <w:sz w:val="24"/>
-          <w:szCs w:val="24"/>
-        </w:rPr>
-        <w:t>beautiful” can have the same meaning when they were used for query. We achieved this preprocess by using the class “</w:t>
-      </w:r>
-      <w:proofErr w:type="spellStart"/>
+        <w:t xml:space="preserve"> and each word in product tittles, since in English, “beauty” and ”beautiful” can have the same meaning when they were used for query. We achieved this preprocess by using the class “</w:t>
+      </w:r>
       <w:r>
         <w:rPr>
           <w:sz w:val="24"/>
@@ -691,7 +622,6 @@
         </w:rPr>
         <w:t>SnowballStemmer</w:t>
       </w:r>
-      <w:proofErr w:type="spellEnd"/>
       <w:r>
         <w:rPr>
           <w:sz w:val="24"/>
@@ -699,7 +629,6 @@
         </w:rPr>
         <w:t>” from “</w:t>
       </w:r>
-      <w:proofErr w:type="spellStart"/>
       <w:r>
         <w:rPr>
           <w:sz w:val="24"/>
@@ -707,7 +636,6 @@
         </w:rPr>
         <w:t>nltk</w:t>
       </w:r>
-      <w:proofErr w:type="spellEnd"/>
       <w:r>
         <w:rPr>
           <w:sz w:val="24"/>
@@ -719,7 +647,6 @@
     <w:p>
       <w:pPr>
         <w:rPr>
-          <w:rFonts w:hint="eastAsia"/>
           <w:sz w:val="24"/>
           <w:szCs w:val="24"/>
         </w:rPr>
@@ -733,8 +660,6 @@
           <w:szCs w:val="24"/>
         </w:rPr>
       </w:pPr>
-      <w:bookmarkStart w:id="0" w:name="_GoBack"/>
-      <w:bookmarkEnd w:id="0"/>
       <w:r>
         <w:rPr>
           <w:rFonts w:hint="eastAsia"/>
@@ -815,23 +740,7 @@
           <w:sz w:val="24"/>
           <w:szCs w:val="24"/>
         </w:rPr>
-        <w:t>t as an vector such that t</w:t>
-      </w:r>
-      <w:proofErr w:type="gramStart"/>
-      <w:r>
-        <w:rPr>
-          <w:sz w:val="24"/>
-          <w:szCs w:val="24"/>
-        </w:rPr>
-        <w:t>=(</w:t>
-      </w:r>
-      <w:proofErr w:type="gramEnd"/>
-      <w:r>
-        <w:rPr>
-          <w:sz w:val="24"/>
-          <w:szCs w:val="24"/>
-        </w:rPr>
-        <w:t>t</w:t>
+        <w:t>t as an vector such that t=(t</w:t>
       </w:r>
       <w:r>
         <w:rPr>
@@ -861,15 +770,7 @@
           <w:sz w:val="24"/>
           <w:szCs w:val="24"/>
         </w:rPr>
-        <w:t>,..</w:t>
-      </w:r>
-      <w:proofErr w:type="gramStart"/>
-      <w:r>
-        <w:rPr>
-          <w:sz w:val="24"/>
-          <w:szCs w:val="24"/>
-        </w:rPr>
-        <w:t>t</w:t>
+        <w:t>,..t</w:t>
       </w:r>
       <w:r>
         <w:rPr>
@@ -879,7 +780,6 @@
         </w:rPr>
         <w:t>n</w:t>
       </w:r>
-      <w:proofErr w:type="gramEnd"/>
       <w:r>
         <w:rPr>
           <w:sz w:val="24"/>
@@ -892,15 +792,7 @@
           <w:sz w:val="24"/>
           <w:szCs w:val="24"/>
         </w:rPr>
-        <w:t xml:space="preserve">he component </w:t>
-      </w:r>
-      <w:proofErr w:type="spellStart"/>
-      <w:r>
-        <w:rPr>
-          <w:sz w:val="24"/>
-          <w:szCs w:val="24"/>
-        </w:rPr>
-        <w:t>t</w:t>
+        <w:t>he component t</w:t>
       </w:r>
       <w:r>
         <w:rPr>
@@ -910,7 +802,6 @@
         </w:rPr>
         <w:t>i</w:t>
       </w:r>
-      <w:proofErr w:type="spellEnd"/>
       <w:r>
         <w:rPr>
           <w:sz w:val="24"/>
@@ -925,7 +816,6 @@
         </w:rPr>
         <w:t xml:space="preserve">vocabulary </w:t>
       </w:r>
-      <w:proofErr w:type="spellStart"/>
       <w:r>
         <w:rPr>
           <w:sz w:val="24"/>
@@ -933,7 +823,6 @@
         </w:rPr>
         <w:t>i</w:t>
       </w:r>
-      <w:proofErr w:type="spellEnd"/>
       <w:r>
         <w:rPr>
           <w:sz w:val="24"/>
@@ -1011,22 +900,7 @@
           <w:sz w:val="24"/>
           <w:szCs w:val="24"/>
         </w:rPr>
-        <w:t>,</w:t>
-      </w:r>
-      <w:r>
-        <w:rPr>
-          <w:sz w:val="24"/>
-          <w:szCs w:val="24"/>
-        </w:rPr>
-        <w:t>…</w:t>
-      </w:r>
-      <w:proofErr w:type="spellStart"/>
-      <w:r>
-        <w:rPr>
-          <w:sz w:val="24"/>
-          <w:szCs w:val="24"/>
-        </w:rPr>
-        <w:t>q</w:t>
+        <w:t>,…q</w:t>
       </w:r>
       <w:r>
         <w:rPr>
@@ -1036,48 +910,12 @@
         </w:rPr>
         <w:t>n</w:t>
       </w:r>
-      <w:proofErr w:type="spellEnd"/>
-      <w:r>
-        <w:rPr>
-          <w:sz w:val="24"/>
-          <w:szCs w:val="24"/>
-        </w:rPr>
-        <w:t xml:space="preserve">) such that </w:t>
-      </w:r>
-      <w:r>
-        <w:rPr>
-          <w:sz w:val="24"/>
-          <w:szCs w:val="24"/>
-        </w:rPr>
-        <w:t>n=the number of vocabularies</w:t>
-      </w:r>
-      <w:r>
-        <w:rPr>
-          <w:sz w:val="24"/>
-          <w:szCs w:val="24"/>
-        </w:rPr>
-        <w:t xml:space="preserve"> and </w:t>
-      </w:r>
-      <w:r>
-        <w:rPr>
-          <w:sz w:val="24"/>
-          <w:szCs w:val="24"/>
-        </w:rPr>
-        <w:t>the component</w:t>
-      </w:r>
-      <w:r>
-        <w:rPr>
-          <w:sz w:val="24"/>
-          <w:szCs w:val="24"/>
-        </w:rPr>
-        <w:t xml:space="preserve"> </w:t>
-      </w:r>
-      <w:r>
-        <w:rPr>
-          <w:sz w:val="24"/>
-          <w:szCs w:val="24"/>
-        </w:rPr>
-        <w:t>q</w:t>
+      <w:r>
+        <w:rPr>
+          <w:sz w:val="24"/>
+          <w:szCs w:val="24"/>
+        </w:rPr>
+        <w:t>) such that n=the number of vocabularies and the component q</w:t>
       </w:r>
       <w:r>
         <w:rPr>
@@ -1092,75 +930,22 @@
           <w:sz w:val="24"/>
           <w:szCs w:val="24"/>
         </w:rPr>
-        <w:t xml:space="preserve"> stands for whether vocabulary </w:t>
-      </w:r>
-      <w:proofErr w:type="spellStart"/>
-      <w:r>
-        <w:rPr>
-          <w:sz w:val="24"/>
-          <w:szCs w:val="24"/>
+        <w:t xml:space="preserve"> stands for whether vocabulary i appears in q. Note the, q</w:t>
+      </w:r>
+      <w:r>
+        <w:rPr>
+          <w:sz w:val="24"/>
+          <w:szCs w:val="24"/>
+          <w:vertAlign w:val="subscript"/>
         </w:rPr>
         <w:t>i</w:t>
       </w:r>
-      <w:proofErr w:type="spellEnd"/>
-      <w:r>
-        <w:rPr>
-          <w:sz w:val="24"/>
-          <w:szCs w:val="24"/>
-        </w:rPr>
-        <w:t xml:space="preserve"> appears in q. Note the, </w:t>
-      </w:r>
-      <w:r>
-        <w:rPr>
-          <w:sz w:val="24"/>
-          <w:szCs w:val="24"/>
-        </w:rPr>
-        <w:t>q</w:t>
-      </w:r>
-      <w:r>
-        <w:rPr>
-          <w:sz w:val="24"/>
-          <w:szCs w:val="24"/>
-          <w:vertAlign w:val="subscript"/>
-        </w:rPr>
-        <w:t>i</w:t>
-      </w:r>
-      <w:r>
-        <w:rPr>
-          <w:sz w:val="24"/>
-          <w:szCs w:val="24"/>
-        </w:rPr>
-        <w:t xml:space="preserve"> </w:t>
-      </w:r>
-      <w:r>
-        <w:rPr>
-          <w:sz w:val="24"/>
-          <w:szCs w:val="24"/>
-        </w:rPr>
-        <w:t xml:space="preserve">either equals to 1 which indicates vocabulary </w:t>
-      </w:r>
-      <w:proofErr w:type="spellStart"/>
-      <w:r>
-        <w:rPr>
-          <w:sz w:val="24"/>
-          <w:szCs w:val="24"/>
-        </w:rPr>
-        <w:t>i</w:t>
-      </w:r>
-      <w:proofErr w:type="spellEnd"/>
-      <w:r>
-        <w:rPr>
-          <w:sz w:val="24"/>
-          <w:szCs w:val="24"/>
-        </w:rPr>
-        <w:t xml:space="preserve"> appears</w:t>
-      </w:r>
-      <w:r>
-        <w:rPr>
-          <w:sz w:val="24"/>
-          <w:szCs w:val="24"/>
-        </w:rPr>
-        <w:t xml:space="preserve"> in this q, or, equals to 0 if not. Clearly, the each vocabulary frequency of q (or </w:t>
+      <w:r>
+        <w:rPr>
+          <w:sz w:val="24"/>
+          <w:szCs w:val="24"/>
+        </w:rPr>
+        <w:t xml:space="preserve"> either equals to 1 which indicates vocabulary i appears in this q, or, equals to 0 if not. Clearly, the each vocabulary frequency of q (or </w:t>
       </w:r>
       <w:r>
         <w:rPr>
@@ -1176,43 +961,7 @@
           <w:sz w:val="24"/>
           <w:szCs w:val="24"/>
         </w:rPr>
-        <w:t xml:space="preserve">, also </w:t>
-      </w:r>
-      <w:proofErr w:type="spellStart"/>
-      <w:r>
-        <w:rPr>
-          <w:b/>
-          <w:sz w:val="24"/>
-          <w:szCs w:val="24"/>
-        </w:rPr>
-        <w:t>refered</w:t>
-      </w:r>
-      <w:proofErr w:type="spellEnd"/>
-      <w:r>
-        <w:rPr>
-          <w:b/>
-          <w:sz w:val="24"/>
-          <w:szCs w:val="24"/>
-        </w:rPr>
-        <w:t xml:space="preserve"> as “</w:t>
-      </w:r>
-      <w:proofErr w:type="spellStart"/>
-      <w:r>
-        <w:rPr>
-          <w:b/>
-          <w:sz w:val="24"/>
-          <w:szCs w:val="24"/>
-        </w:rPr>
-        <w:t>tf</w:t>
-      </w:r>
-      <w:proofErr w:type="spellEnd"/>
-      <w:r>
-        <w:rPr>
-          <w:b/>
-          <w:sz w:val="24"/>
-          <w:szCs w:val="24"/>
-        </w:rPr>
-        <w:t>”</w:t>
+        <w:t>, also refered as “tf”</w:t>
       </w:r>
       <w:r>
         <w:rPr>
@@ -1233,15 +982,7 @@
           <w:sz w:val="24"/>
           <w:szCs w:val="24"/>
         </w:rPr>
-        <w:t xml:space="preserve"> such that term frequency of q with respect </w:t>
-      </w:r>
-      <w:proofErr w:type="gramStart"/>
-      <w:r>
-        <w:rPr>
-          <w:sz w:val="24"/>
-          <w:szCs w:val="24"/>
-        </w:rPr>
-        <w:t xml:space="preserve">to </w:t>
+        <w:t xml:space="preserve"> such that term frequency of q with respect to </w:t>
       </w:r>
       <w:r>
         <w:rPr>
@@ -1250,7 +991,6 @@
         </w:rPr>
         <w:t>.</w:t>
       </w:r>
-      <w:proofErr w:type="gramEnd"/>
     </w:p>
     <w:p>
       <w:pPr>
@@ -1271,41 +1011,7 @@
           <w:sz w:val="24"/>
           <w:szCs w:val="24"/>
         </w:rPr>
-        <w:t>Although we can get the term frequency of q with regards of t as mentioned before, there are also drawbacks. Some words, though not “stop words” which didn’t contribute any meaningful meaning, are actually very common words in all the product tittle, which also will not make any meaningful meaning if one query contain it. In order to fix this problem we can compute the “</w:t>
-      </w:r>
-      <w:proofErr w:type="spellStart"/>
-      <w:r>
-        <w:rPr>
-          <w:sz w:val="24"/>
-          <w:szCs w:val="24"/>
-        </w:rPr>
-        <w:t>idf</w:t>
-      </w:r>
-      <w:proofErr w:type="spellEnd"/>
-      <w:r>
-        <w:rPr>
-          <w:sz w:val="24"/>
-          <w:szCs w:val="24"/>
-        </w:rPr>
-        <w:t>” for each vocabulary. “</w:t>
-      </w:r>
-      <w:proofErr w:type="spellStart"/>
-      <w:proofErr w:type="gramStart"/>
-      <w:r>
-        <w:rPr>
-          <w:sz w:val="24"/>
-          <w:szCs w:val="24"/>
-        </w:rPr>
-        <w:t>idf</w:t>
-      </w:r>
-      <w:proofErr w:type="spellEnd"/>
-      <w:proofErr w:type="gramEnd"/>
-      <w:r>
-        <w:rPr>
-          <w:sz w:val="24"/>
-          <w:szCs w:val="24"/>
-        </w:rPr>
-        <w:t>”</w:t>
+        <w:t>Although we can get the term frequency of q with regards of t as mentioned before, there are also drawbacks. Some words, though not “stop words” which didn’t contribute any meaningful meaning, are actually very common words in all the product tittle, which also will not make any meaningful meaning if one query contain it. In order to fix this problem we can compute the “idf” for each vocabulary. “idf”</w:t>
       </w:r>
       <w:r>
         <w:rPr>
@@ -1338,23 +1044,7 @@
           <w:sz w:val="24"/>
           <w:szCs w:val="24"/>
         </w:rPr>
-        <w:t>The most common way to compute “</w:t>
-      </w:r>
-      <w:proofErr w:type="spellStart"/>
-      <w:r>
-        <w:rPr>
-          <w:sz w:val="24"/>
-          <w:szCs w:val="24"/>
-        </w:rPr>
-        <w:t>idf</w:t>
-      </w:r>
-      <w:proofErr w:type="spellEnd"/>
-      <w:r>
-        <w:rPr>
-          <w:sz w:val="24"/>
-          <w:szCs w:val="24"/>
-        </w:rPr>
-        <w:t>” is to use the methods of “</w:t>
+        <w:t>The most common way to compute “idf” is to use the methods of “</w:t>
       </w:r>
       <w:r>
         <w:rPr>
@@ -1368,23 +1058,7 @@
           <w:sz w:val="24"/>
           <w:szCs w:val="24"/>
         </w:rPr>
-        <w:t>” such that “</w:t>
-      </w:r>
-      <w:proofErr w:type="spellStart"/>
-      <w:r>
-        <w:rPr>
-          <w:sz w:val="24"/>
-          <w:szCs w:val="24"/>
-        </w:rPr>
-        <w:t>idf</w:t>
-      </w:r>
-      <w:proofErr w:type="spellEnd"/>
-      <w:r>
-        <w:rPr>
-          <w:sz w:val="24"/>
-          <w:szCs w:val="24"/>
-        </w:rPr>
-        <w:t>” of one specific term or vocabula</w:t>
+        <w:t>” such that “idf” of one specific term or vocabula</w:t>
       </w:r>
       <w:r>
         <w:rPr>
@@ -1546,30 +1220,42 @@
           <w:sz w:val="24"/>
           <w:szCs w:val="24"/>
         </w:rPr>
+        <w:t xml:space="preserve"> n</w:t>
+      </w:r>
+      <w:r>
+        <w:rPr>
+          <w:sz w:val="24"/>
+          <w:szCs w:val="24"/>
+          <w:vertAlign w:val="subscript"/>
+        </w:rPr>
+        <w:t>t</w:t>
+      </w:r>
+      <w:r>
+        <w:rPr>
+          <w:sz w:val="24"/>
+          <w:szCs w:val="24"/>
+          <w:vertAlign w:val="subscript"/>
+        </w:rPr>
         <w:t xml:space="preserve"> </w:t>
       </w:r>
-      <w:proofErr w:type="spellStart"/>
-      <w:r>
-        <w:rPr>
-          <w:sz w:val="24"/>
-          <w:szCs w:val="24"/>
-        </w:rPr>
-        <w:t>n</w:t>
-      </w:r>
-      <w:r>
-        <w:rPr>
-          <w:sz w:val="24"/>
-          <w:szCs w:val="24"/>
-          <w:vertAlign w:val="subscript"/>
-        </w:rPr>
-        <w:t>t</w:t>
-      </w:r>
-      <w:proofErr w:type="spellEnd"/>
-      <w:r>
-        <w:rPr>
-          <w:sz w:val="24"/>
-          <w:szCs w:val="24"/>
-          <w:vertAlign w:val="subscript"/>
+      <w:r>
+        <w:rPr>
+          <w:sz w:val="24"/>
+          <w:szCs w:val="24"/>
+        </w:rPr>
+        <w:t>is</w:t>
+      </w:r>
+      <w:r>
+        <w:rPr>
+          <w:sz w:val="24"/>
+          <w:szCs w:val="24"/>
+        </w:rPr>
+        <w:t xml:space="preserve"> the number of different documents which contain this term(or t</w:t>
+      </w:r>
+      <w:r>
+        <w:rPr>
+          <w:sz w:val="24"/>
+          <w:szCs w:val="24"/>
         </w:rPr>
         <w:t xml:space="preserve"> </w:t>
       </w:r>
@@ -1578,72 +1264,7 @@
           <w:sz w:val="24"/>
           <w:szCs w:val="24"/>
         </w:rPr>
-        <w:t>is</w:t>
-      </w:r>
-      <w:r>
-        <w:rPr>
-          <w:sz w:val="24"/>
-          <w:szCs w:val="24"/>
-        </w:rPr>
-        <w:t xml:space="preserve"> the number of different documents which contain this </w:t>
-      </w:r>
-      <w:proofErr w:type="gramStart"/>
-      <w:r>
-        <w:rPr>
-          <w:sz w:val="24"/>
-          <w:szCs w:val="24"/>
-        </w:rPr>
-        <w:t>term(</w:t>
-      </w:r>
-      <w:proofErr w:type="gramEnd"/>
-      <w:r>
-        <w:rPr>
-          <w:sz w:val="24"/>
-          <w:szCs w:val="24"/>
-        </w:rPr>
-        <w:t xml:space="preserve">or </w:t>
-      </w:r>
-      <w:r>
-        <w:rPr>
-          <w:sz w:val="24"/>
-          <w:szCs w:val="24"/>
-        </w:rPr>
-        <w:t>t</w:t>
-      </w:r>
-      <w:r>
-        <w:rPr>
-          <w:sz w:val="24"/>
-          <w:szCs w:val="24"/>
-        </w:rPr>
-        <w:t xml:space="preserve"> </w:t>
-      </w:r>
-      <w:r>
-        <w:rPr>
-          <w:sz w:val="24"/>
-          <w:szCs w:val="24"/>
-        </w:rPr>
-        <w:t xml:space="preserve">the number of different </w:t>
-      </w:r>
-      <w:r>
-        <w:rPr>
-          <w:sz w:val="24"/>
-          <w:szCs w:val="24"/>
-        </w:rPr>
-        <w:t>product tittles</w:t>
-      </w:r>
-      <w:r>
-        <w:rPr>
-          <w:sz w:val="24"/>
-          <w:szCs w:val="24"/>
-        </w:rPr>
-        <w:t xml:space="preserve"> which contain this term</w:t>
-      </w:r>
-      <w:r>
-        <w:rPr>
-          <w:sz w:val="24"/>
-          <w:szCs w:val="24"/>
-        </w:rPr>
-        <w:t>).</w:t>
+        <w:t>the number of different product tittles which contain this term).</w:t>
       </w:r>
     </w:p>
     <w:p>
@@ -1797,47 +1418,20 @@
         </w:rPr>
         <w:t xml:space="preserve"> will be a small value. </w:t>
       </w:r>
-      <w:proofErr w:type="gramStart"/>
-      <w:r>
-        <w:rPr>
-          <w:bCs/>
-          <w:sz w:val="24"/>
-          <w:szCs w:val="24"/>
-        </w:rPr>
-        <w:t>if</w:t>
-      </w:r>
-      <w:proofErr w:type="gramEnd"/>
-      <w:r>
-        <w:rPr>
-          <w:bCs/>
-          <w:sz w:val="24"/>
-          <w:szCs w:val="24"/>
-        </w:rPr>
-        <w:t xml:space="preserve"> we multiply this with the term frequency, we can get a fair trade off: only when we encounter some term which are “locally frequent” but “globally rare”, can we count this term as relevant to this product </w:t>
-      </w:r>
-      <w:proofErr w:type="spellStart"/>
-      <w:r>
-        <w:rPr>
-          <w:bCs/>
-          <w:sz w:val="24"/>
-          <w:szCs w:val="24"/>
-        </w:rPr>
-        <w:t>tittle.</w:t>
-      </w:r>
-      <w:r>
-        <w:rPr>
-          <w:sz w:val="24"/>
-          <w:szCs w:val="24"/>
-        </w:rPr>
-        <w:t>Obviously</w:t>
-      </w:r>
-      <w:proofErr w:type="spellEnd"/>
-      <w:r>
-        <w:rPr>
-          <w:sz w:val="24"/>
-          <w:szCs w:val="24"/>
-        </w:rPr>
-        <w:t xml:space="preserve">, we add “1” in the logarithm part to avoid when </w:t>
+      <w:r>
+        <w:rPr>
+          <w:bCs/>
+          <w:sz w:val="24"/>
+          <w:szCs w:val="24"/>
+        </w:rPr>
+        <w:t>if we multiply this with the term frequency, we can get a fair trade off: only when we encounter some term which are “locally frequent” but “globally rare”, can we count this term as relevant to this product tittle.</w:t>
+      </w:r>
+      <w:r>
+        <w:rPr>
+          <w:sz w:val="24"/>
+          <w:szCs w:val="24"/>
+        </w:rPr>
+        <w:t xml:space="preserve">Obviously, we add “1” in the logarithm part to avoid when </w:t>
       </w:r>
       <m:oMath>
         <m:sSub>
@@ -1889,9 +1483,41 @@
           <w:sz w:val="24"/>
           <w:szCs w:val="24"/>
         </w:rPr>
-        <w:t xml:space="preserve">infinite quantity. Other ways to compute </w:t>
-      </w:r>
-      <w:proofErr w:type="spellStart"/>
+        <w:t>infinite quantity. Other ways to compute idf can be found on Wikipedia.</w:t>
+      </w:r>
+      <w:r>
+        <w:rPr>
+          <w:bCs/>
+          <w:sz w:val="24"/>
+          <w:szCs w:val="24"/>
+        </w:rPr>
+        <w:t xml:space="preserve"> Suppose we get the idf vector for each term, such that idf=(idf</w:t>
+      </w:r>
+      <w:r>
+        <w:rPr>
+          <w:bCs/>
+          <w:sz w:val="24"/>
+          <w:szCs w:val="24"/>
+          <w:vertAlign w:val="subscript"/>
+        </w:rPr>
+        <w:t>1</w:t>
+      </w:r>
+      <w:r>
+        <w:rPr>
+          <w:bCs/>
+          <w:sz w:val="24"/>
+          <w:szCs w:val="24"/>
+        </w:rPr>
+        <w:t>,</w:t>
+      </w:r>
+      <w:r>
+        <w:rPr>
+          <w:bCs/>
+          <w:sz w:val="24"/>
+          <w:szCs w:val="24"/>
+        </w:rPr>
+        <w:t xml:space="preserve"> </w:t>
+      </w:r>
       <w:r>
         <w:rPr>
           <w:bCs/>
@@ -1900,24 +1526,31 @@
         </w:rPr>
         <w:t>idf</w:t>
       </w:r>
-      <w:proofErr w:type="spellEnd"/>
-      <w:r>
-        <w:rPr>
-          <w:bCs/>
-          <w:sz w:val="24"/>
-          <w:szCs w:val="24"/>
-        </w:rPr>
-        <w:t xml:space="preserve"> can be found on Wikipedia.</w:t>
-      </w:r>
-      <w:r>
-        <w:rPr>
-          <w:bCs/>
-          <w:sz w:val="24"/>
-          <w:szCs w:val="24"/>
-        </w:rPr>
-        <w:t xml:space="preserve"> Suppose we get the </w:t>
-      </w:r>
-      <w:proofErr w:type="spellStart"/>
+      <w:r>
+        <w:rPr>
+          <w:bCs/>
+          <w:sz w:val="24"/>
+          <w:szCs w:val="24"/>
+          <w:vertAlign w:val="subscript"/>
+        </w:rPr>
+        <w:t>2</w:t>
+      </w:r>
+      <w:r>
+        <w:rPr>
+          <w:bCs/>
+          <w:sz w:val="24"/>
+          <w:szCs w:val="24"/>
+        </w:rPr>
+        <w:t>,</w:t>
+      </w:r>
+      <w:r>
+        <w:rPr>
+          <w:bCs/>
+          <w:sz w:val="24"/>
+          <w:szCs w:val="24"/>
+        </w:rPr>
+        <w:t xml:space="preserve"> </w:t>
+      </w:r>
       <w:r>
         <w:rPr>
           <w:bCs/>
@@ -1926,43 +1559,6 @@
         </w:rPr>
         <w:t>idf</w:t>
       </w:r>
-      <w:proofErr w:type="spellEnd"/>
-      <w:r>
-        <w:rPr>
-          <w:bCs/>
-          <w:sz w:val="24"/>
-          <w:szCs w:val="24"/>
-        </w:rPr>
-        <w:t xml:space="preserve"> vector for each term, such that </w:t>
-      </w:r>
-      <w:proofErr w:type="spellStart"/>
-      <w:r>
-        <w:rPr>
-          <w:bCs/>
-          <w:sz w:val="24"/>
-          <w:szCs w:val="24"/>
-        </w:rPr>
-        <w:t>idf</w:t>
-      </w:r>
-      <w:proofErr w:type="spellEnd"/>
-      <w:proofErr w:type="gramStart"/>
-      <w:r>
-        <w:rPr>
-          <w:bCs/>
-          <w:sz w:val="24"/>
-          <w:szCs w:val="24"/>
-        </w:rPr>
-        <w:t>=(</w:t>
-      </w:r>
-      <w:proofErr w:type="gramEnd"/>
-      <w:r>
-        <w:rPr>
-          <w:bCs/>
-          <w:sz w:val="24"/>
-          <w:szCs w:val="24"/>
-        </w:rPr>
-        <w:t>idf</w:t>
-      </w:r>
       <w:r>
         <w:rPr>
           <w:bCs/>
@@ -1970,31 +1566,15 @@
           <w:szCs w:val="24"/>
           <w:vertAlign w:val="subscript"/>
         </w:rPr>
-        <w:t>1</w:t>
-      </w:r>
-      <w:r>
-        <w:rPr>
-          <w:bCs/>
-          <w:sz w:val="24"/>
-          <w:szCs w:val="24"/>
-        </w:rPr>
-        <w:t>,</w:t>
-      </w:r>
-      <w:r>
-        <w:rPr>
-          <w:bCs/>
-          <w:sz w:val="24"/>
-          <w:szCs w:val="24"/>
-        </w:rPr>
-        <w:t xml:space="preserve"> </w:t>
-      </w:r>
-      <w:r>
-        <w:rPr>
-          <w:bCs/>
-          <w:sz w:val="24"/>
-          <w:szCs w:val="24"/>
-        </w:rPr>
-        <w:t>idf</w:t>
+        <w:t>3</w:t>
+      </w:r>
+      <w:r>
+        <w:rPr>
+          <w:bCs/>
+          <w:sz w:val="24"/>
+          <w:szCs w:val="24"/>
+        </w:rPr>
+        <w:t>,…idf</w:t>
       </w:r>
       <w:r>
         <w:rPr>
@@ -2003,76 +1583,8 @@
           <w:szCs w:val="24"/>
           <w:vertAlign w:val="subscript"/>
         </w:rPr>
-        <w:t>2</w:t>
-      </w:r>
-      <w:r>
-        <w:rPr>
-          <w:bCs/>
-          <w:sz w:val="24"/>
-          <w:szCs w:val="24"/>
-        </w:rPr>
-        <w:t>,</w:t>
-      </w:r>
-      <w:r>
-        <w:rPr>
-          <w:bCs/>
-          <w:sz w:val="24"/>
-          <w:szCs w:val="24"/>
-        </w:rPr>
-        <w:t xml:space="preserve"> </w:t>
-      </w:r>
-      <w:r>
-        <w:rPr>
-          <w:bCs/>
-          <w:sz w:val="24"/>
-          <w:szCs w:val="24"/>
-        </w:rPr>
-        <w:t>idf</w:t>
-      </w:r>
-      <w:r>
-        <w:rPr>
-          <w:bCs/>
-          <w:sz w:val="24"/>
-          <w:szCs w:val="24"/>
-          <w:vertAlign w:val="subscript"/>
-        </w:rPr>
-        <w:t>3</w:t>
-      </w:r>
-      <w:r>
-        <w:rPr>
-          <w:bCs/>
-          <w:sz w:val="24"/>
-          <w:szCs w:val="24"/>
-        </w:rPr>
-        <w:t>,</w:t>
-      </w:r>
-      <w:r>
-        <w:rPr>
-          <w:bCs/>
-          <w:sz w:val="24"/>
-          <w:szCs w:val="24"/>
-        </w:rPr>
-        <w:t>…</w:t>
-      </w:r>
-      <w:proofErr w:type="spellStart"/>
-      <w:r>
-        <w:rPr>
-          <w:bCs/>
-          <w:sz w:val="24"/>
-          <w:szCs w:val="24"/>
-        </w:rPr>
-        <w:t>idf</w:t>
-      </w:r>
-      <w:r>
-        <w:rPr>
-          <w:bCs/>
-          <w:sz w:val="24"/>
-          <w:szCs w:val="24"/>
-          <w:vertAlign w:val="subscript"/>
-        </w:rPr>
         <w:t>n</w:t>
       </w:r>
-      <w:proofErr w:type="spellEnd"/>
       <w:r>
         <w:rPr>
           <w:bCs/>
@@ -2087,25 +1599,7 @@
           <w:sz w:val="24"/>
           <w:szCs w:val="24"/>
         </w:rPr>
-        <w:t xml:space="preserve">, so we can easily compute the </w:t>
-      </w:r>
-      <w:proofErr w:type="spellStart"/>
-      <w:r>
-        <w:rPr>
-          <w:bCs/>
-          <w:sz w:val="24"/>
-          <w:szCs w:val="24"/>
-        </w:rPr>
-        <w:t>tf-idf</w:t>
-      </w:r>
-      <w:proofErr w:type="spellEnd"/>
-      <w:r>
-        <w:rPr>
-          <w:bCs/>
-          <w:sz w:val="24"/>
-          <w:szCs w:val="24"/>
-        </w:rPr>
-        <w:t xml:space="preserve"> of q with respect to t such that </w:t>
+        <w:t xml:space="preserve">, so we can easily compute the tf-idf of q with respect to t such that </w:t>
       </w:r>
     </w:p>
     <w:p>
@@ -2127,40 +1621,7 @@
               <w:sz w:val="24"/>
               <w:szCs w:val="24"/>
             </w:rPr>
-            <m:t>"</m:t>
-          </m:r>
-          <m:r>
-            <m:rPr>
-              <m:sty m:val="p"/>
-            </m:rPr>
-            <w:rPr>
-              <w:rFonts w:ascii="Cambria Math" w:hAnsi="Cambria Math"/>
-              <w:sz w:val="24"/>
-              <w:szCs w:val="24"/>
-            </w:rPr>
-            <m:t>tf-idf</m:t>
-          </m:r>
-          <m:r>
-            <m:rPr>
-              <m:sty m:val="p"/>
-            </m:rPr>
-            <w:rPr>
-              <w:rFonts w:ascii="Cambria Math" w:hAnsi="Cambria Math"/>
-              <w:sz w:val="24"/>
-              <w:szCs w:val="24"/>
-            </w:rPr>
-            <m:t xml:space="preserve">" </m:t>
-          </m:r>
-          <m:r>
-            <m:rPr>
-              <m:sty m:val="p"/>
-            </m:rPr>
-            <w:rPr>
-              <w:rFonts w:ascii="Cambria Math" w:hAnsi="Cambria Math"/>
-              <w:sz w:val="24"/>
-              <w:szCs w:val="24"/>
-            </w:rPr>
-            <m:t>=</m:t>
+            <m:t>"tf-idf" =</m:t>
           </m:r>
           <m:nary>
             <m:naryPr>
@@ -2407,78 +1868,25 @@
       <w:pPr>
         <w:ind w:firstLineChars="150" w:firstLine="360"/>
         <w:rPr>
-          <w:rFonts w:hint="eastAsia"/>
-          <w:sz w:val="24"/>
-          <w:szCs w:val="24"/>
-        </w:rPr>
-      </w:pPr>
-      <w:r>
-        <w:rPr>
-          <w:bCs/>
-          <w:sz w:val="24"/>
-          <w:szCs w:val="24"/>
-        </w:rPr>
-        <w:t xml:space="preserve">Since the “product description” also contain rich information about one specific product, we assume the </w:t>
-      </w:r>
-      <w:proofErr w:type="spellStart"/>
-      <w:r>
-        <w:rPr>
-          <w:bCs/>
-          <w:sz w:val="24"/>
-          <w:szCs w:val="24"/>
-        </w:rPr>
-        <w:t>tf-idf</w:t>
-      </w:r>
-      <w:proofErr w:type="spellEnd"/>
-      <w:r>
-        <w:rPr>
-          <w:bCs/>
-          <w:sz w:val="24"/>
-          <w:szCs w:val="24"/>
-        </w:rPr>
-        <w:t xml:space="preserve"> for </w:t>
-      </w:r>
-      <w:r>
-        <w:rPr>
-          <w:bCs/>
-          <w:sz w:val="24"/>
-          <w:szCs w:val="24"/>
-        </w:rPr>
-        <w:t>“product description”</w:t>
-      </w:r>
-      <w:r>
-        <w:rPr>
-          <w:bCs/>
-          <w:sz w:val="24"/>
-          <w:szCs w:val="24"/>
-        </w:rPr>
-        <w:t xml:space="preserve"> can also be very helpful for giving the relevance score. </w:t>
-      </w:r>
-      <w:r>
-        <w:rPr>
-          <w:bCs/>
-          <w:sz w:val="24"/>
-          <w:szCs w:val="24"/>
-        </w:rPr>
-        <w:t xml:space="preserve">Note that, if we want to compute the </w:t>
-      </w:r>
-      <w:proofErr w:type="spellStart"/>
-      <w:r>
-        <w:rPr>
-          <w:bCs/>
-          <w:sz w:val="24"/>
-          <w:szCs w:val="24"/>
-        </w:rPr>
-        <w:t>tf-idf</w:t>
-      </w:r>
-      <w:proofErr w:type="spellEnd"/>
-      <w:r>
-        <w:rPr>
-          <w:bCs/>
-          <w:sz w:val="24"/>
-          <w:szCs w:val="24"/>
-        </w:rPr>
-        <w:t xml:space="preserve"> for </w:t>
+          <w:sz w:val="24"/>
+          <w:szCs w:val="24"/>
+        </w:rPr>
+      </w:pPr>
+      <w:r>
+        <w:rPr>
+          <w:bCs/>
+          <w:sz w:val="24"/>
+          <w:szCs w:val="24"/>
+        </w:rPr>
+        <w:t xml:space="preserve">Since the “product description” also contain rich information about one specific product, we assume the tf-idf for “product description” can also be very helpful for giving the relevance score. </w:t>
+      </w:r>
+      <w:r>
+        <w:rPr>
+          <w:bCs/>
+          <w:sz w:val="24"/>
+          <w:szCs w:val="24"/>
+        </w:rPr>
+        <w:t xml:space="preserve">Note that, if we want to compute the tf-idf for </w:t>
       </w:r>
       <w:r>
         <w:rPr>
@@ -2511,23 +1919,7 @@
           <w:szCs w:val="24"/>
         </w:rPr>
         <w:lastRenderedPageBreak/>
-        <w:t xml:space="preserve">respect to some specific “product description”, we just need to change the corpus as </w:t>
-      </w:r>
-      <w:r>
-        <w:rPr>
-          <w:bCs/>
-          <w:sz w:val="24"/>
-          <w:szCs w:val="24"/>
-        </w:rPr>
-        <w:t>“product description”</w:t>
-      </w:r>
-      <w:r>
-        <w:rPr>
-          <w:bCs/>
-          <w:sz w:val="24"/>
-          <w:szCs w:val="24"/>
-        </w:rPr>
-        <w:t>.</w:t>
+        <w:t>respect to some specific “product description”, we just need to change the corpus as “product description”.</w:t>
       </w:r>
     </w:p>
     <w:p>
@@ -2545,10 +1937,18 @@
         </w:rPr>
         <w:t xml:space="preserve">   </w:t>
       </w:r>
+      <w:r>
+        <w:rPr>
+          <w:sz w:val="24"/>
+          <w:szCs w:val="24"/>
+        </w:rPr>
+        <w:t>In addition, since it’s possible that a search term with more numbers of words may contain more relevant information, we also use length of query as one feature.</w:t>
+      </w:r>
     </w:p>
     <w:p>
       <w:pPr>
         <w:rPr>
+          <w:rFonts w:hint="eastAsia"/>
           <w:sz w:val="24"/>
           <w:szCs w:val="24"/>
         </w:rPr>
@@ -2559,22 +1959,101 @@
           <w:szCs w:val="24"/>
         </w:rPr>
         <w:br/>
+      </w:r>
+      <w:r>
+        <w:rPr>
+          <w:rStyle w:val="1Char"/>
+        </w:rPr>
+        <w:t xml:space="preserve">3. </w:t>
+      </w:r>
+      <w:r>
+        <w:rPr>
+          <w:b/>
+          <w:bCs/>
+          <w:kern w:val="44"/>
+          <w:sz w:val="44"/>
+          <w:szCs w:val="44"/>
+        </w:rPr>
+        <w:t>Methodologies</w:t>
       </w:r>
     </w:p>
     <w:p>
       <w:pPr>
-        <w:rPr>
-          <w:sz w:val="24"/>
-          <w:szCs w:val="24"/>
-        </w:rPr>
-      </w:pPr>
-      <w:r>
-        <w:rPr>
-          <w:rStyle w:val="1Char"/>
-        </w:rPr>
-        <w:t>3. Methods tried</w:t>
-      </w:r>
-      <w:r>
+        <w:ind w:firstLine="240"/>
+        <w:rPr>
+          <w:sz w:val="24"/>
+          <w:szCs w:val="24"/>
+        </w:rPr>
+      </w:pPr>
+      <w:r>
+        <w:rPr>
+          <w:sz w:val="24"/>
+          <w:szCs w:val="24"/>
+        </w:rPr>
+        <w:t>For the base line</w:t>
+      </w:r>
+      <w:r>
+        <w:rPr>
+          <w:sz w:val="24"/>
+          <w:szCs w:val="24"/>
+        </w:rPr>
+        <w:t xml:space="preserve">, if </w:t>
+      </w:r>
+      <w:r>
+        <w:rPr>
+          <w:rFonts w:hint="eastAsia"/>
+          <w:sz w:val="24"/>
+          <w:szCs w:val="24"/>
+        </w:rPr>
+        <w:t xml:space="preserve">we randomly guess </w:t>
+      </w:r>
+      <w:r>
+        <w:rPr>
+          <w:sz w:val="24"/>
+          <w:szCs w:val="24"/>
+        </w:rPr>
+        <w:t xml:space="preserve">the relevance score for each </w:t>
+      </w:r>
+      <w:r>
+        <w:rPr>
+          <w:sz w:val="24"/>
+          <w:szCs w:val="24"/>
+        </w:rPr>
+        <w:t xml:space="preserve">pair of query and product, we get a RMSE of </w:t>
+      </w:r>
+      <w:r>
+        <w:rPr>
+          <w:sz w:val="24"/>
+          <w:szCs w:val="24"/>
+        </w:rPr>
+        <w:t xml:space="preserve">0.873. Details can be found in </w:t>
+      </w:r>
+      <w:r>
+        <w:rPr>
+          <w:sz w:val="24"/>
+          <w:szCs w:val="24"/>
+        </w:rPr>
+        <w:t>“</w:t>
+      </w:r>
+      <w:r>
+        <w:rPr>
+          <w:sz w:val="24"/>
+          <w:szCs w:val="24"/>
+        </w:rPr>
+        <w:t>RandomGuess.py</w:t>
+      </w:r>
+      <w:r>
+        <w:rPr>
+          <w:sz w:val="24"/>
+          <w:szCs w:val="24"/>
+        </w:rPr>
+        <w:t>”.</w:t>
+      </w:r>
+      <w:r>
+        <w:rPr>
+          <w:sz w:val="24"/>
+          <w:szCs w:val="24"/>
+        </w:rPr>
         <w:br/>
       </w:r>
       <w:r>
@@ -2582,79 +2061,224 @@
           <w:sz w:val="24"/>
           <w:szCs w:val="24"/>
         </w:rPr>
-        <w:t xml:space="preserve">-- what methods you have tried towards the project goal? </w:t>
-      </w:r>
-      <w:proofErr w:type="gramStart"/>
-      <w:r>
-        <w:rPr>
-          <w:sz w:val="24"/>
-          <w:szCs w:val="24"/>
-        </w:rPr>
-        <w:t>and</w:t>
-      </w:r>
-      <w:proofErr w:type="gramEnd"/>
-      <w:r>
-        <w:rPr>
-          <w:sz w:val="24"/>
-          <w:szCs w:val="24"/>
-        </w:rPr>
-        <w:t xml:space="preserve"> why do you choose the methods?</w:t>
-      </w:r>
-      <w:r>
-        <w:rPr>
-          <w:sz w:val="24"/>
-          <w:szCs w:val="24"/>
-        </w:rPr>
-        <w:br/>
-      </w:r>
-      <w:r>
-        <w:rPr>
-          <w:sz w:val="24"/>
-          <w:szCs w:val="24"/>
-        </w:rPr>
-        <w:t xml:space="preserve">  </w:t>
-      </w:r>
-      <w:proofErr w:type="gramStart"/>
-      <w:r>
-        <w:rPr>
-          <w:sz w:val="24"/>
-          <w:szCs w:val="24"/>
-        </w:rPr>
-        <w:t>we</w:t>
-      </w:r>
-      <w:proofErr w:type="gramEnd"/>
-      <w:r>
-        <w:rPr>
-          <w:sz w:val="24"/>
-          <w:szCs w:val="24"/>
-        </w:rPr>
-        <w:t xml:space="preserve"> use the random forest for </w:t>
+        <w:t xml:space="preserve">  F</w:t>
+      </w:r>
+      <w:r>
+        <w:rPr>
+          <w:sz w:val="24"/>
+          <w:szCs w:val="24"/>
+        </w:rPr>
+        <w:t xml:space="preserve">irstly we tried </w:t>
+      </w:r>
+      <w:r>
+        <w:rPr>
+          <w:sz w:val="24"/>
+          <w:szCs w:val="24"/>
+        </w:rPr>
+        <w:t xml:space="preserve">regression by using </w:t>
+      </w:r>
+      <w:r>
+        <w:rPr>
+          <w:sz w:val="24"/>
+          <w:szCs w:val="24"/>
+        </w:rPr>
+        <w:t xml:space="preserve">SVM </w:t>
+      </w:r>
+      <w:r>
+        <w:rPr>
+          <w:sz w:val="24"/>
+          <w:szCs w:val="24"/>
+        </w:rPr>
+        <w:t>and achieved the RMSE of 0.</w:t>
+      </w:r>
+      <w:r>
+        <w:rPr>
+          <w:sz w:val="24"/>
+          <w:szCs w:val="24"/>
+        </w:rPr>
+        <w:t xml:space="preserve"> </w:t>
+      </w:r>
+      <w:r>
+        <w:rPr>
+          <w:sz w:val="24"/>
+          <w:szCs w:val="24"/>
+        </w:rPr>
+        <w:t>0.569994</w:t>
+      </w:r>
+      <w:r>
+        <w:rPr>
+          <w:sz w:val="24"/>
+          <w:szCs w:val="24"/>
+        </w:rPr>
+        <w:t>.</w:t>
+      </w:r>
+      <w:r>
+        <w:rPr>
+          <w:sz w:val="24"/>
+          <w:szCs w:val="24"/>
+        </w:rPr>
+        <w:t xml:space="preserve"> </w:t>
+      </w:r>
+      <w:r>
+        <w:rPr>
+          <w:sz w:val="24"/>
+          <w:szCs w:val="24"/>
+        </w:rPr>
+        <w:t>D</w:t>
+      </w:r>
+      <w:r>
+        <w:rPr>
+          <w:sz w:val="24"/>
+          <w:szCs w:val="24"/>
+        </w:rPr>
+        <w:t>etails can be found in “SVM.py”</w:t>
+      </w:r>
+      <w:r>
+        <w:rPr>
+          <w:sz w:val="24"/>
+          <w:szCs w:val="24"/>
+        </w:rPr>
+        <w:t>.</w:t>
+      </w:r>
+      <w:r>
+        <w:rPr>
+          <w:sz w:val="24"/>
+          <w:szCs w:val="24"/>
+        </w:rPr>
+        <w:t xml:space="preserve"> The reason we are using SVM instead of the methodologies proposed in the proposal is that the proposed methods are too </w:t>
+      </w:r>
+      <w:r>
+        <w:rPr>
+          <w:sz w:val="24"/>
+          <w:szCs w:val="24"/>
+        </w:rPr>
+        <w:t>convoluted</w:t>
+      </w:r>
+      <w:r>
+        <w:rPr>
+          <w:sz w:val="24"/>
+          <w:szCs w:val="24"/>
+        </w:rPr>
+        <w:t xml:space="preserve"> for our current “simple” data : for now we actually have changed the problem into an regression problem with only three input features: length of query, tf-idf for product tittle and tf-idf for product description. In addition, SVM has a high accuracy and also can be used for regression problems. As a result, we want to found out whether we can use an “simple” model SVM to achieve our goal. </w:t>
       </w:r>
     </w:p>
     <w:p>
       <w:pPr>
-        <w:rPr>
-          <w:sz w:val="24"/>
-          <w:szCs w:val="24"/>
-        </w:rPr>
-      </w:pPr>
+        <w:ind w:firstLine="240"/>
+        <w:rPr>
+          <w:rFonts w:hint="eastAsia"/>
+          <w:sz w:val="24"/>
+          <w:szCs w:val="24"/>
+        </w:rPr>
+      </w:pPr>
+      <w:r>
+        <w:rPr>
+          <w:sz w:val="24"/>
+          <w:szCs w:val="24"/>
+        </w:rPr>
+        <w:t xml:space="preserve">Then we use the random forest and get the RMSE of </w:t>
+      </w:r>
+      <w:r>
+        <w:rPr>
+          <w:sz w:val="24"/>
+          <w:szCs w:val="24"/>
+        </w:rPr>
+        <w:t>0.48365</w:t>
+      </w:r>
+      <w:r>
+        <w:rPr>
+          <w:sz w:val="24"/>
+          <w:szCs w:val="24"/>
+        </w:rPr>
+        <w:t>. Details can be found in “RandomForest.py”.</w:t>
+      </w:r>
+      <w:r>
+        <w:rPr>
+          <w:sz w:val="24"/>
+          <w:szCs w:val="24"/>
+        </w:rPr>
+        <w:t xml:space="preserve"> The reason we are using this model is that,</w:t>
+      </w:r>
+      <w:r>
+        <w:rPr>
+          <w:sz w:val="24"/>
+          <w:szCs w:val="24"/>
+        </w:rPr>
+        <w:t xml:space="preserve"> we</w:t>
+      </w:r>
+      <w:r>
+        <w:rPr>
+          <w:sz w:val="24"/>
+          <w:szCs w:val="24"/>
+        </w:rPr>
+        <w:t xml:space="preserve"> </w:t>
+      </w:r>
+      <w:r>
+        <w:rPr>
+          <w:sz w:val="24"/>
+          <w:szCs w:val="24"/>
+        </w:rPr>
+        <w:t xml:space="preserve">found out that </w:t>
+      </w:r>
+      <w:r>
+        <w:rPr>
+          <w:sz w:val="24"/>
+          <w:szCs w:val="24"/>
+        </w:rPr>
+        <w:t>ensemble method</w:t>
+      </w:r>
+      <w:r>
+        <w:rPr>
+          <w:sz w:val="24"/>
+          <w:szCs w:val="24"/>
+        </w:rPr>
+        <w:t xml:space="preserve"> is actually one good technique to improve the accuracy, </w:t>
+      </w:r>
+      <w:r>
+        <w:rPr>
+          <w:sz w:val="24"/>
+          <w:szCs w:val="24"/>
+        </w:rPr>
+        <w:t xml:space="preserve">since an ensemble have less possibility to make mistakes than its base regression model. </w:t>
+      </w:r>
+      <w:r>
+        <w:rPr>
+          <w:sz w:val="24"/>
+          <w:szCs w:val="24"/>
+        </w:rPr>
+        <w:t xml:space="preserve">The popular method of ensemble method is bagging, boosting, and random forests. Since in our data, </w:t>
+      </w:r>
+      <w:r>
+        <w:rPr>
+          <w:rFonts w:hint="eastAsia"/>
+          <w:sz w:val="24"/>
+          <w:szCs w:val="24"/>
+        </w:rPr>
+        <w:t xml:space="preserve">the true label are manually labeled. </w:t>
+      </w:r>
+      <w:r>
+        <w:rPr>
+          <w:sz w:val="24"/>
+          <w:szCs w:val="24"/>
+        </w:rPr>
+        <w:t xml:space="preserve">So, it’s possible that there are errors in the training data. Among these ensemble methods, random forest are more robust to outliers and errors, so we choose this model to </w:t>
+      </w:r>
+      <w:r>
+        <w:rPr>
+          <w:sz w:val="24"/>
+          <w:szCs w:val="24"/>
+        </w:rPr>
+        <w:t>achieve our goal, and we build the random forest by using bagging in line with random attribute selection.</w:t>
+      </w:r>
     </w:p>
     <w:p>
       <w:pPr>
-        <w:rPr>
-          <w:sz w:val="24"/>
-          <w:szCs w:val="24"/>
-        </w:rPr>
-      </w:pPr>
-      <w:r>
-        <w:rPr>
-          <w:rStyle w:val="1Char"/>
-        </w:rPr>
-        <w:t>4. Evaluation</w:t>
-      </w:r>
-      <w:r>
-        <w:br/>
-      </w:r>
+        <w:ind w:firstLine="240"/>
+        <w:rPr>
+          <w:sz w:val="24"/>
+          <w:szCs w:val="24"/>
+        </w:rPr>
+      </w:pPr>
     </w:p>
     <w:p>
       <w:pPr>
@@ -2663,23 +2287,14 @@
           <w:szCs w:val="24"/>
         </w:rPr>
       </w:pPr>
-      <w:proofErr w:type="gramStart"/>
-      <w:r>
-        <w:rPr>
-          <w:rFonts w:hint="eastAsia"/>
-          <w:sz w:val="24"/>
-          <w:szCs w:val="24"/>
-        </w:rPr>
-        <w:t>for</w:t>
-      </w:r>
-      <w:proofErr w:type="gramEnd"/>
-      <w:r>
-        <w:rPr>
-          <w:rFonts w:hint="eastAsia"/>
-          <w:sz w:val="24"/>
-          <w:szCs w:val="24"/>
-        </w:rPr>
-        <w:t xml:space="preserve"> now </w:t>
+      <w:r>
+        <w:rPr>
+          <w:rStyle w:val="1Char"/>
+        </w:rPr>
+        <w:t>4. Evaluation</w:t>
+      </w:r>
+      <w:r>
+        <w:br/>
       </w:r>
     </w:p>
     <w:p>
@@ -2691,49 +2306,11 @@
       </w:pPr>
       <w:r>
         <w:rPr>
-          <w:sz w:val="24"/>
-          <w:szCs w:val="24"/>
-        </w:rPr>
-        <w:t xml:space="preserve">-- </w:t>
-      </w:r>
-      <w:proofErr w:type="gramStart"/>
-      <w:r>
-        <w:rPr>
-          <w:sz w:val="24"/>
-          <w:szCs w:val="24"/>
-        </w:rPr>
-        <w:t>evaluation</w:t>
-      </w:r>
-      <w:proofErr w:type="gramEnd"/>
-      <w:r>
-        <w:rPr>
-          <w:sz w:val="24"/>
-          <w:szCs w:val="24"/>
-        </w:rPr>
-        <w:t xml:space="preserve">: what results you have achieved up to now? </w:t>
-      </w:r>
-      <w:proofErr w:type="gramStart"/>
-      <w:r>
-        <w:rPr>
-          <w:sz w:val="24"/>
-          <w:szCs w:val="24"/>
-        </w:rPr>
-        <w:t>what</w:t>
-      </w:r>
-      <w:proofErr w:type="gramEnd"/>
-      <w:r>
-        <w:rPr>
-          <w:sz w:val="24"/>
-          <w:szCs w:val="24"/>
-        </w:rPr>
-        <w:t xml:space="preserve"> is working or what is wrong with the model?</w:t>
-      </w:r>
-      <w:r>
-        <w:rPr>
-          <w:sz w:val="24"/>
-          <w:szCs w:val="24"/>
-        </w:rPr>
-        <w:br/>
+          <w:rFonts w:hint="eastAsia"/>
+          <w:sz w:val="24"/>
+          <w:szCs w:val="24"/>
+        </w:rPr>
+        <w:t xml:space="preserve">for now </w:t>
       </w:r>
     </w:p>
     <w:p>
@@ -2745,23 +2322,31 @@
       </w:pPr>
       <w:r>
         <w:rPr>
+          <w:sz w:val="24"/>
+          <w:szCs w:val="24"/>
+        </w:rPr>
+        <w:t>-- evaluation: what results you have achieved up to now? what is working or what is wrong with the model?</w:t>
+      </w:r>
+      <w:r>
+        <w:rPr>
+          <w:sz w:val="24"/>
+          <w:szCs w:val="24"/>
+        </w:rPr>
+        <w:br/>
+      </w:r>
+    </w:p>
+    <w:p>
+      <w:pPr>
+        <w:rPr>
+          <w:sz w:val="24"/>
+          <w:szCs w:val="24"/>
+        </w:rPr>
+      </w:pPr>
+      <w:r>
+        <w:rPr>
           <w:rStyle w:val="1Char"/>
         </w:rPr>
-        <w:t xml:space="preserve">5. </w:t>
-      </w:r>
-      <w:proofErr w:type="gramStart"/>
-      <w:r>
-        <w:rPr>
-          <w:rStyle w:val="1Char"/>
-        </w:rPr>
-        <w:t>next</w:t>
-      </w:r>
-      <w:proofErr w:type="gramEnd"/>
-      <w:r>
-        <w:rPr>
-          <w:rStyle w:val="1Char"/>
-        </w:rPr>
-        <w:t xml:space="preserve"> step</w:t>
+        <w:t>5. next step</w:t>
       </w:r>
       <w:r>
         <w:br/>

</xml_diff>